<commit_message>
added why sponsor us
</commit_message>
<xml_diff>
--- a/tmp/contenuti.docx
+++ b/tmp/contenuti.docx
@@ -129,12 +129,16 @@
       </w:pPr>
       <w:r>
         <w:rPr>
+          <w:rFonts w:eastAsia="Calibri" w:cs="" w:cstheme="minorBidi" w:eastAsiaTheme="minorHAnsi"/>
+          <w:highlight w:val="green"/>
           <w:lang w:val="en-US"/>
         </w:rPr>
         <w:t>“</w:t>
       </w:r>
       <w:r>
         <w:rPr>
+          <w:rFonts w:eastAsia="Calibri" w:cs="" w:cstheme="minorBidi" w:eastAsiaTheme="minorHAnsi"/>
+          <w:highlight w:val="green"/>
           <w:lang w:val="en-US"/>
         </w:rPr>
         <w:t>I feel very privileged to become an ambassador for Formula Student, given its outstanding success in promoting competitive engineering at an international level. Few other forms of professional engineering offer such an opportunity to young engineers, and its educational benefits are of significance over a very wide engineering domain.” Bob Bell, Chief Technical Officer, Renault Formula One</w:t>
@@ -143,22 +147,32 @@
     <w:p>
       <w:pPr>
         <w:pStyle w:val="Normal"/>
-        <w:rPr/>
-      </w:pPr>
-      <w:r>
-        <w:rPr>
+        <w:rPr>
+          <w:rFonts w:ascii="Calibri" w:hAnsi="Calibri" w:eastAsia="Calibri" w:cs="" w:asciiTheme="minorHAnsi" w:cstheme="minorBidi" w:eastAsiaTheme="minorHAnsi" w:hAnsiTheme="minorHAnsi"/>
+          <w:highlight w:val="green"/>
+        </w:rPr>
+      </w:pPr>
+      <w:r>
+        <w:rPr>
+          <w:rFonts w:eastAsia="Calibri" w:cs="" w:cstheme="minorBidi" w:eastAsiaTheme="minorHAnsi"/>
+          <w:highlight w:val="green"/>
           <w:lang w:val="en-US"/>
         </w:rPr>
         <w:t>“</w:t>
       </w:r>
       <w:r>
         <w:rPr>
+          <w:rFonts w:eastAsia="Calibri" w:cs="" w:cstheme="minorBidi" w:eastAsiaTheme="minorHAnsi"/>
+          <w:highlight w:val="green"/>
           <w:lang w:val="en-US"/>
         </w:rPr>
         <w:t xml:space="preserve">Formula Student encourages very diverse innovation. In many ways Formula Student has the potential to be more innovative than F1.” </w:t>
       </w:r>
       <w:r>
-        <w:rPr/>
+        <w:rPr>
+          <w:rFonts w:eastAsia="Calibri" w:cs="" w:cstheme="minorBidi" w:eastAsiaTheme="minorHAnsi"/>
+          <w:highlight w:val="green"/>
+        </w:rPr>
         <w:t>Ross Brawn, Formula Student Patron</w:t>
       </w:r>
     </w:p>
@@ -226,30 +240,48 @@
     <w:p>
       <w:pPr>
         <w:pStyle w:val="Normal"/>
-        <w:rPr/>
-      </w:pPr>
-      <w:r>
-        <w:rPr/>
+        <w:rPr>
+          <w:rFonts w:ascii="Calibri" w:hAnsi="Calibri" w:eastAsia="Calibri" w:cs="" w:asciiTheme="minorHAnsi" w:cstheme="minorBidi" w:eastAsiaTheme="minorHAnsi" w:hAnsiTheme="minorHAnsi"/>
+          <w:highlight w:val="green"/>
+        </w:rPr>
+      </w:pPr>
+      <w:r>
+        <w:rPr>
+          <w:rFonts w:eastAsia="Calibri" w:cs="" w:cstheme="minorBidi" w:eastAsiaTheme="minorHAnsi"/>
+          <w:highlight w:val="green"/>
+        </w:rPr>
         <w:t xml:space="preserve">Il Team è composto da 64 studenti frequentanti l’Università di Padova, scelti attentamente attraverso un mirato processo di selezione e appartenenti alle diverse scuole di Ingegneria Industriale, Ingegneria Gestionale, Economia e Comunicazione. </w:t>
       </w:r>
     </w:p>
     <w:p>
       <w:pPr>
         <w:pStyle w:val="Normal"/>
-        <w:rPr/>
-      </w:pPr>
-      <w:r>
-        <w:rPr/>
+        <w:rPr>
+          <w:rFonts w:ascii="Calibri" w:hAnsi="Calibri" w:eastAsia="Calibri" w:cs="" w:asciiTheme="minorHAnsi" w:cstheme="minorBidi" w:eastAsiaTheme="minorHAnsi" w:hAnsiTheme="minorHAnsi"/>
+          <w:highlight w:val="green"/>
+        </w:rPr>
+      </w:pPr>
+      <w:r>
+        <w:rPr>
+          <w:rFonts w:eastAsia="Calibri" w:cs="" w:cstheme="minorBidi" w:eastAsiaTheme="minorHAnsi"/>
+          <w:highlight w:val="green"/>
+        </w:rPr>
         <w:t xml:space="preserve">Concetti come team building, project planning e problem solving trovano la loro naturale applicazione all’interno dell’attività giornaliera di ogni membro del team, rendendo questo progetto una fedele simulazione aziendale. La nostra forza risiede nell’approccio al lavoro che promuove la collaborazione, il coinvolgimento e l’aggregazione di idee, unita alla passione e alla voglia di imparare di ognuno dei suoi membri. Impegnandoci nell’adempimento degli impegni presi con gli sponsor e con l’università, non perdiamo però di vista l’obiettivo finale: vincere. </w:t>
       </w:r>
     </w:p>
     <w:p>
       <w:pPr>
         <w:pStyle w:val="Normal"/>
-        <w:rPr/>
-      </w:pPr>
-      <w:r>
-        <w:rPr/>
+        <w:rPr>
+          <w:rFonts w:ascii="Calibri" w:hAnsi="Calibri" w:eastAsia="Calibri" w:cs="" w:asciiTheme="minorHAnsi" w:cstheme="minorBidi" w:eastAsiaTheme="minorHAnsi" w:hAnsiTheme="minorHAnsi"/>
+          <w:highlight w:val="green"/>
+        </w:rPr>
+      </w:pPr>
+      <w:r>
+        <w:rPr>
+          <w:rFonts w:eastAsia="Calibri" w:cs="" w:cstheme="minorBidi" w:eastAsiaTheme="minorHAnsi"/>
+          <w:highlight w:val="green"/>
+        </w:rPr>
         <w:t xml:space="preserve">Il nostro impegno continua oltre le competizioni attraverso una costante ricerca che porta a un’innovazione nei materiali e nelle tecniche di lavorazione. Aiutati, sia dai macchinari moderni e dalle risorse fornite dagli sponsor, sia dalle tesi universitarie degli studenti di Ingegneria Industriale, frutto di analisi e di sperimentazioni. La voglia di innovare ha spinto poi il team a introdurre, oltre alla vettura a combustione interna, una seconda totalmente elettrica, categoria da poco introdotta nella Formula SAE, risultando il primo team italiano a lanciarsi in questo ambizioso progetto. </w:t>
       </w:r>
     </w:p>
@@ -336,7 +368,7 @@
         <w:rPr/>
         <w:drawing>
           <wp:inline distT="0" distB="0" distL="0" distR="0">
-            <wp:extent cx="5486400" cy="3200400"/>
+            <wp:extent cx="6096000" cy="3333750"/>
             <wp:effectExtent l="0" t="0" r="0" b="0"/>
             <wp:docPr id="1" name=""/>
             <wp:cNvGraphicFramePr/>
@@ -997,17 +1029,31 @@
       </w:pPr>
       <w:r>
         <w:rPr/>
-        <w:t>Elettrica: La rigidezza della monoposto e soprattutto la sicurezza del pilota sono garantiti dalla monoscocca in fibra di carbonio che abbiamo sviluppato, con un peso di soli 23 kg ci permette di essere performanti e sicuri allo stesso tempo. Abbiamo sviluppato in completa autonomia l’intero comparto elettronico dotandolo inoltre di controllo di trazione, frenata rigenerativa e torque vectoring sulle 4 ruote.</w:t>
-      </w:r>
-    </w:p>
-    <w:p>
-      <w:pPr>
-        <w:pStyle w:val="Normal"/>
-        <w:rPr/>
-      </w:pPr>
-      <w:r>
-        <w:rPr/>
-        <w:t>Combustion: La mappatura del motore e l’impianto di scarico sono stati realizzati ad hoc in modo tale da avere una migliore prontezza del motore a bassi e medi regimi ed essere adatti alle specifiche richieste della Formula SAE. Tutti gli elementi aerodinamici sono realizzati in fibra di carbonio, ci permettono di avere una tenuta di strada ottimale e sono stati premiati come miglior design all’evento italiano Formula SAE 2016.</w:t>
+        <w:t xml:space="preserve">Elettrica: </w:t>
+      </w:r>
+      <w:r>
+        <w:rPr>
+          <w:rFonts w:eastAsia="Calibri" w:cs="" w:cstheme="minorBidi" w:eastAsiaTheme="minorHAnsi"/>
+          <w:highlight w:val="green"/>
+        </w:rPr>
+        <w:t>La rigidezza della monoposto e soprattutto la sicurezza del pilota sono garantiti dalla monoscocca in fibra di carbonio che abbiamo sviluppato, con un peso di soli 23 kg ci permette di essere performanti e sicuri allo stesso tempo. Abbiamo sviluppato in completa autonomia l’intero comparto elettronico dotandolo inoltre di controllo di trazione, frenata rigenerativa e torque vectoring sulle 4 ruote.</w:t>
+      </w:r>
+    </w:p>
+    <w:p>
+      <w:pPr>
+        <w:pStyle w:val="Normal"/>
+        <w:rPr/>
+      </w:pPr>
+      <w:r>
+        <w:rPr/>
+        <w:t xml:space="preserve">Combustion: </w:t>
+      </w:r>
+      <w:r>
+        <w:rPr>
+          <w:rFonts w:eastAsia="Calibri" w:cs="" w:cstheme="minorBidi" w:eastAsiaTheme="minorHAnsi"/>
+          <w:highlight w:val="green"/>
+        </w:rPr>
+        <w:t>La mappatura del motore e l’impianto di scarico sono stati realizzati ad hoc in modo tale da avere una migliore prontezza del motore a bassi e medi regimi ed essere adatti alle specifiche richieste della Formula SAE. Tutti gli elementi aerodinamici sono realizzati in fibra di carbonio, ci permettono di avere una tenuta di strada ottimale e sono stati premiati come miglior design all’evento italiano Formula SAE 2016.</w:t>
       </w:r>
     </w:p>
     <w:p>
@@ -1051,154 +1097,250 @@
     <w:p>
       <w:pPr>
         <w:pStyle w:val="Normal"/>
-        <w:rPr/>
-      </w:pPr>
-      <w:r>
-        <w:rPr/>
+        <w:rPr>
+          <w:rFonts w:asciiTheme="minorHAnsi" w:cstheme="minorBidi" w:eastAsiaTheme="minorHAnsi" w:hAnsiTheme="minorHAnsi"/>
+          <w:highlight w:val="green"/>
+        </w:rPr>
+      </w:pPr>
+      <w:r>
+        <w:rPr>
+          <w:rFonts w:asciiTheme="minorHAnsi" w:cstheme="minorBidi" w:eastAsiaTheme="minorHAnsi" w:hAnsiTheme="minorHAnsi"/>
+          <w:highlight w:val="green"/>
+        </w:rPr>
         <w:t xml:space="preserve">La nostra missione è sempre stata quella di andare oltre le frontiere e gli stereotipi di studenti e giovani professionisti e realizzare, attraverso la nostra creatività, caparbietà e anche grazie alla nostra giovane età, delle auto da corsa che sono perfettamente in linea con gli alti standard tecnologici e innovativi del mondo dell’automotive. Noi siamo la prossima generazione di esperti e grazie al progetto della Formula Student ci avviciniamo giorno dopo giorno, passo dopo passo, bullone dopo bullone, al nostro destino. </w:t>
       </w:r>
     </w:p>
     <w:p>
       <w:pPr>
         <w:pStyle w:val="Normal"/>
-        <w:rPr/>
-      </w:pPr>
-      <w:r>
-        <w:rPr/>
+        <w:rPr>
+          <w:rFonts w:asciiTheme="minorHAnsi" w:cstheme="minorBidi" w:eastAsiaTheme="minorHAnsi" w:hAnsiTheme="minorHAnsi"/>
+          <w:highlight w:val="green"/>
+        </w:rPr>
+      </w:pPr>
+      <w:r>
+        <w:rPr>
+          <w:rFonts w:asciiTheme="minorHAnsi" w:cstheme="minorBidi" w:eastAsiaTheme="minorHAnsi" w:hAnsiTheme="minorHAnsi"/>
+          <w:highlight w:val="green"/>
+        </w:rPr>
         <w:t xml:space="preserve">Il Race UP team è una delle squadre universitarie di Formula Student più importanti d’Italia. Il nostro impegno e la competenza acquisita in 12 anni di attività, ci hanno portato a distinguerci in diverse competizioni europee, alcune delle quali raggiungono i 5000 partecipanti: </w:t>
       </w:r>
     </w:p>
     <w:p>
       <w:pPr>
         <w:pStyle w:val="Normal"/>
-        <w:rPr/>
-      </w:pPr>
-      <w:r>
-        <w:rPr/>
+        <w:rPr>
+          <w:rFonts w:asciiTheme="minorHAnsi" w:cstheme="minorBidi" w:eastAsiaTheme="minorHAnsi" w:hAnsiTheme="minorHAnsi"/>
+          <w:highlight w:val="green"/>
+        </w:rPr>
+      </w:pPr>
+      <w:r>
+        <w:rPr>
+          <w:rFonts w:asciiTheme="minorHAnsi" w:cstheme="minorBidi" w:eastAsiaTheme="minorHAnsi" w:hAnsiTheme="minorHAnsi"/>
+          <w:highlight w:val="green"/>
+        </w:rPr>
         <w:t xml:space="preserve">• </w:t>
       </w:r>
       <w:r>
-        <w:rPr/>
+        <w:rPr>
+          <w:rFonts w:asciiTheme="minorHAnsi" w:cstheme="minorBidi" w:eastAsiaTheme="minorHAnsi" w:hAnsiTheme="minorHAnsi"/>
+          <w:highlight w:val="green"/>
+        </w:rPr>
         <w:t xml:space="preserve">Formula Student Germany (Hockenheim) </w:t>
       </w:r>
     </w:p>
     <w:p>
       <w:pPr>
         <w:pStyle w:val="Normal"/>
-        <w:rPr/>
-      </w:pPr>
-      <w:r>
-        <w:rPr/>
+        <w:rPr>
+          <w:rFonts w:asciiTheme="minorHAnsi" w:cstheme="minorBidi" w:eastAsiaTheme="minorHAnsi" w:hAnsiTheme="minorHAnsi"/>
+          <w:highlight w:val="green"/>
+        </w:rPr>
+      </w:pPr>
+      <w:r>
+        <w:rPr>
+          <w:rFonts w:asciiTheme="minorHAnsi" w:cstheme="minorBidi" w:eastAsiaTheme="minorHAnsi" w:hAnsiTheme="minorHAnsi"/>
+          <w:highlight w:val="green"/>
+        </w:rPr>
         <w:t xml:space="preserve">• </w:t>
       </w:r>
       <w:r>
-        <w:rPr/>
+        <w:rPr>
+          <w:rFonts w:asciiTheme="minorHAnsi" w:cstheme="minorBidi" w:eastAsiaTheme="minorHAnsi" w:hAnsiTheme="minorHAnsi"/>
+          <w:highlight w:val="green"/>
+        </w:rPr>
         <w:t>Formula Student Italy (Autodromo Riccardo Paletti)</w:t>
       </w:r>
     </w:p>
     <w:p>
       <w:pPr>
         <w:pStyle w:val="Normal"/>
-        <w:rPr/>
-      </w:pPr>
-      <w:r>
-        <w:rPr/>
+        <w:rPr>
+          <w:rFonts w:asciiTheme="minorHAnsi" w:cstheme="minorBidi" w:eastAsiaTheme="minorHAnsi" w:hAnsiTheme="minorHAnsi"/>
+          <w:highlight w:val="green"/>
+        </w:rPr>
+      </w:pPr>
+      <w:r>
+        <w:rPr>
+          <w:rFonts w:asciiTheme="minorHAnsi" w:cstheme="minorBidi" w:eastAsiaTheme="minorHAnsi" w:hAnsiTheme="minorHAnsi"/>
+          <w:highlight w:val="green"/>
+        </w:rPr>
         <w:t xml:space="preserve">Ogni anno partecipiamo anche ad eventi che portano maggiore visibilità ai nostri partner, non solo nel nostro territorio, ma anche all’estero: </w:t>
       </w:r>
     </w:p>
     <w:p>
       <w:pPr>
         <w:pStyle w:val="Normal"/>
-        <w:rPr/>
-      </w:pPr>
-      <w:r>
-        <w:rPr/>
+        <w:rPr>
+          <w:rFonts w:asciiTheme="minorHAnsi" w:cstheme="minorBidi" w:eastAsiaTheme="minorHAnsi" w:hAnsiTheme="minorHAnsi"/>
+          <w:highlight w:val="green"/>
+        </w:rPr>
+      </w:pPr>
+      <w:r>
+        <w:rPr>
+          <w:rFonts w:asciiTheme="minorHAnsi" w:cstheme="minorBidi" w:eastAsiaTheme="minorHAnsi" w:hAnsiTheme="minorHAnsi"/>
+          <w:highlight w:val="green"/>
+        </w:rPr>
         <w:t xml:space="preserve">• </w:t>
       </w:r>
       <w:r>
-        <w:rPr/>
+        <w:rPr>
+          <w:rFonts w:asciiTheme="minorHAnsi" w:cstheme="minorBidi" w:eastAsiaTheme="minorHAnsi" w:hAnsiTheme="minorHAnsi"/>
+          <w:highlight w:val="green"/>
+        </w:rPr>
         <w:t>Fiere internazionali di settore (Mec-Spe)</w:t>
       </w:r>
     </w:p>
     <w:p>
       <w:pPr>
         <w:pStyle w:val="Normal"/>
-        <w:rPr/>
-      </w:pPr>
-      <w:r>
-        <w:rPr/>
+        <w:rPr>
+          <w:rFonts w:asciiTheme="minorHAnsi" w:cstheme="minorBidi" w:eastAsiaTheme="minorHAnsi" w:hAnsiTheme="minorHAnsi"/>
+          <w:highlight w:val="green"/>
+        </w:rPr>
+      </w:pPr>
+      <w:r>
+        <w:rPr>
+          <w:rFonts w:asciiTheme="minorHAnsi" w:cstheme="minorBidi" w:eastAsiaTheme="minorHAnsi" w:hAnsiTheme="minorHAnsi"/>
+          <w:highlight w:val="green"/>
+        </w:rPr>
         <w:t xml:space="preserve">• </w:t>
       </w:r>
       <w:r>
-        <w:rPr/>
+        <w:rPr>
+          <w:rFonts w:asciiTheme="minorHAnsi" w:cstheme="minorBidi" w:eastAsiaTheme="minorHAnsi" w:hAnsiTheme="minorHAnsi"/>
+          <w:highlight w:val="green"/>
+        </w:rPr>
         <w:t xml:space="preserve">Notte dei ricercatori </w:t>
       </w:r>
     </w:p>
     <w:p>
       <w:pPr>
         <w:pStyle w:val="Normal"/>
-        <w:rPr/>
-      </w:pPr>
-      <w:r>
-        <w:rPr/>
+        <w:rPr>
+          <w:rFonts w:asciiTheme="minorHAnsi" w:cstheme="minorBidi" w:eastAsiaTheme="minorHAnsi" w:hAnsiTheme="minorHAnsi"/>
+          <w:highlight w:val="green"/>
+        </w:rPr>
+      </w:pPr>
+      <w:r>
+        <w:rPr>
+          <w:rFonts w:asciiTheme="minorHAnsi" w:cstheme="minorBidi" w:eastAsiaTheme="minorHAnsi" w:hAnsiTheme="minorHAnsi"/>
+          <w:highlight w:val="green"/>
+        </w:rPr>
         <w:t xml:space="preserve">• </w:t>
       </w:r>
       <w:r>
-        <w:rPr/>
+        <w:rPr>
+          <w:rFonts w:asciiTheme="minorHAnsi" w:cstheme="minorBidi" w:eastAsiaTheme="minorHAnsi" w:hAnsiTheme="minorHAnsi"/>
+          <w:highlight w:val="green"/>
+        </w:rPr>
         <w:t xml:space="preserve">Galileo Festival </w:t>
       </w:r>
     </w:p>
     <w:p>
       <w:pPr>
         <w:pStyle w:val="Normal"/>
-        <w:rPr/>
-      </w:pPr>
-      <w:r>
-        <w:rPr/>
+        <w:rPr>
+          <w:rFonts w:asciiTheme="minorHAnsi" w:cstheme="minorBidi" w:eastAsiaTheme="minorHAnsi" w:hAnsiTheme="minorHAnsi"/>
+          <w:highlight w:val="green"/>
+        </w:rPr>
+      </w:pPr>
+      <w:r>
+        <w:rPr>
+          <w:rFonts w:asciiTheme="minorHAnsi" w:cstheme="minorBidi" w:eastAsiaTheme="minorHAnsi" w:hAnsiTheme="minorHAnsi"/>
+          <w:highlight w:val="green"/>
+        </w:rPr>
         <w:t xml:space="preserve">• </w:t>
       </w:r>
       <w:r>
-        <w:rPr/>
+        <w:rPr>
+          <w:rFonts w:asciiTheme="minorHAnsi" w:cstheme="minorBidi" w:eastAsiaTheme="minorHAnsi" w:hAnsiTheme="minorHAnsi"/>
+          <w:highlight w:val="green"/>
+        </w:rPr>
         <w:t xml:space="preserve">Sperimentando </w:t>
       </w:r>
     </w:p>
     <w:p>
       <w:pPr>
         <w:pStyle w:val="Normal"/>
-        <w:rPr/>
-      </w:pPr>
-      <w:r>
-        <w:rPr/>
+        <w:rPr>
+          <w:rFonts w:asciiTheme="minorHAnsi" w:cstheme="minorBidi" w:eastAsiaTheme="minorHAnsi" w:hAnsiTheme="minorHAnsi"/>
+          <w:highlight w:val="green"/>
+        </w:rPr>
+      </w:pPr>
+      <w:r>
+        <w:rPr>
+          <w:rFonts w:asciiTheme="minorHAnsi" w:cstheme="minorBidi" w:eastAsiaTheme="minorHAnsi" w:hAnsiTheme="minorHAnsi"/>
+          <w:highlight w:val="green"/>
+        </w:rPr>
         <w:t xml:space="preserve">• </w:t>
       </w:r>
       <w:r>
-        <w:rPr/>
+        <w:rPr>
+          <w:rFonts w:asciiTheme="minorHAnsi" w:cstheme="minorBidi" w:eastAsiaTheme="minorHAnsi" w:hAnsiTheme="minorHAnsi"/>
+          <w:highlight w:val="green"/>
+        </w:rPr>
         <w:t>TE</w:t>
       </w:r>
       <w:bookmarkStart w:id="0" w:name="_GoBack"/>
       <w:bookmarkEnd w:id="0"/>
       <w:r>
-        <w:rPr/>
+        <w:rPr>
+          <w:rFonts w:asciiTheme="minorHAnsi" w:cstheme="minorBidi" w:eastAsiaTheme="minorHAnsi" w:hAnsiTheme="minorHAnsi"/>
+          <w:highlight w:val="green"/>
+        </w:rPr>
         <w:t>Dx</w:t>
       </w:r>
     </w:p>
     <w:p>
       <w:pPr>
         <w:pStyle w:val="Normal"/>
-        <w:rPr/>
-      </w:pPr>
-      <w:r>
-        <w:rPr/>
+        <w:rPr>
+          <w:rFonts w:asciiTheme="minorHAnsi" w:cstheme="minorBidi" w:eastAsiaTheme="minorHAnsi" w:hAnsiTheme="minorHAnsi"/>
+          <w:highlight w:val="green"/>
+        </w:rPr>
+      </w:pPr>
+      <w:r>
+        <w:rPr>
+          <w:rFonts w:asciiTheme="minorHAnsi" w:cstheme="minorBidi" w:eastAsiaTheme="minorHAnsi" w:hAnsiTheme="minorHAnsi"/>
+          <w:highlight w:val="green"/>
+        </w:rPr>
         <w:t>L’impegno quotidiano sul campo e il supporto dell’Università di Padova non sono però sufficienti per far correre questo sogno al meglio. Per questo la collaborazione con realtà aziendali locali, nazionali e internazionali che ci consentono di usufruire delle loro risorse, tecnologie e know-how è fondamentale per la buona riuscita dello stesso, in tutte le sue fasi, dalla progettazione all’accensione dei motori.</w:t>
       </w:r>
     </w:p>
     <w:p>
       <w:pPr>
         <w:pStyle w:val="Normal"/>
-        <w:rPr/>
-      </w:pPr>
-      <w:r>
-        <w:rPr/>
+        <w:rPr>
+          <w:rFonts w:asciiTheme="minorHAnsi" w:cstheme="minorBidi" w:eastAsiaTheme="minorHAnsi" w:hAnsiTheme="minorHAnsi"/>
+          <w:highlight w:val="green"/>
+        </w:rPr>
+      </w:pPr>
+      <w:r>
+        <w:rPr>
+          <w:rFonts w:asciiTheme="minorHAnsi" w:cstheme="minorBidi" w:eastAsiaTheme="minorHAnsi" w:hAnsiTheme="minorHAnsi"/>
+          <w:highlight w:val="green"/>
+        </w:rPr>
         <w:t>Collaborare con noi porta il futuro sempre più vicino.</w:t>
       </w:r>
     </w:p>
@@ -1220,28 +1362,46 @@
     <w:p>
       <w:pPr>
         <w:pStyle w:val="Normal"/>
-        <w:rPr/>
-      </w:pPr>
-      <w:r>
-        <w:rPr/>
+        <w:rPr>
+          <w:rFonts w:asciiTheme="minorHAnsi" w:cstheme="minorBidi" w:eastAsiaTheme="minorHAnsi" w:hAnsiTheme="minorHAnsi"/>
+          <w:highlight w:val="green"/>
+        </w:rPr>
+      </w:pPr>
+      <w:r>
+        <w:rPr>
+          <w:rFonts w:asciiTheme="minorHAnsi" w:cstheme="minorBidi" w:eastAsiaTheme="minorHAnsi" w:hAnsiTheme="minorHAnsi"/>
+          <w:highlight w:val="green"/>
+        </w:rPr>
         <w:t>“</w:t>
       </w:r>
       <w:r>
-        <w:rPr/>
+        <w:rPr>
+          <w:rFonts w:asciiTheme="minorHAnsi" w:cstheme="minorBidi" w:eastAsiaTheme="minorHAnsi" w:hAnsiTheme="minorHAnsi"/>
+          <w:highlight w:val="green"/>
+        </w:rPr>
         <w:t>L’incontro con gli studenti di Race Up è stato stimolante fin dal primo approccio. Un gruppo coeso composto da studenti provenienti non solo dalla facoltà di Ingegneria, ma anche da Economia e Comunicazione, per portare avanti assieme il progetto a 360°. Il risultato della loro costante crescita è il miglior frutto che uno sponsor possa cogliere!” Alberto da Rin Betta, Founder, Efesto Lab</w:t>
       </w:r>
     </w:p>
     <w:p>
       <w:pPr>
         <w:pStyle w:val="Normal"/>
-        <w:rPr/>
-      </w:pPr>
-      <w:r>
-        <w:rPr/>
+        <w:rPr>
+          <w:rFonts w:asciiTheme="minorHAnsi" w:cstheme="minorBidi" w:eastAsiaTheme="minorHAnsi" w:hAnsiTheme="minorHAnsi"/>
+          <w:highlight w:val="green"/>
+        </w:rPr>
+      </w:pPr>
+      <w:r>
+        <w:rPr>
+          <w:rFonts w:asciiTheme="minorHAnsi" w:cstheme="minorBidi" w:eastAsiaTheme="minorHAnsi" w:hAnsiTheme="minorHAnsi"/>
+          <w:highlight w:val="green"/>
+        </w:rPr>
         <w:t>“</w:t>
       </w:r>
       <w:r>
-        <w:rPr/>
+        <w:rPr>
+          <w:rFonts w:asciiTheme="minorHAnsi" w:cstheme="minorBidi" w:eastAsiaTheme="minorHAnsi" w:hAnsiTheme="minorHAnsi"/>
+          <w:highlight w:val="green"/>
+        </w:rPr>
         <w:t>Per OZ Sviluppo e Ricerca sono fondamentali come lo sono spirito di squadra e fame di vittorie che contraddistinguono tutti i suoi collaboratori. Con questi principi la nostra Azienda sostiene e mette a disposizione risorse e lavoro per Race Up. Sappiamo quanto sia complesso progettare un prodotto performante e mantenere vivo uno spirito critico, pronto ad individuare criticità e soluzioni per i miglioramenti. Solo così si possono raggiungere importanti traguardi. Non si tratta solo di un progetto formativo ma di una formazione che avrà grande influenza per la  vita lavorativa dei componenti Race Up” Romano Reffo, HR e Safety Manager, O.Z. Spa</w:t>
       </w:r>
     </w:p>
@@ -1333,7 +1493,9 @@
         </w:rPr>
       </w:pPr>
       <w:r>
-        <w:rPr/>
+        <w:rPr>
+          <w:rFonts w:cs="Calibri" w:cstheme="minorHAnsi"/>
+        </w:rPr>
       </w:r>
     </w:p>
     <w:p>
@@ -1480,7 +1642,6 @@
     <w:rPrDefault>
       <w:rPr>
         <w:rFonts w:ascii="Calibri" w:hAnsi="Calibri" w:eastAsia="Calibri" w:cs="" w:asciiTheme="minorHAnsi" w:cstheme="minorBidi" w:eastAsiaTheme="minorHAnsi" w:hAnsiTheme="minorHAnsi"/>
-        <w:sz w:val="22"/>
         <w:szCs w:val="22"/>
         <w:lang w:val="it-IT" w:eastAsia="en-US" w:bidi="ar-SA"/>
       </w:rPr>
@@ -1873,7 +2034,7 @@
     </w:pPr>
     <w:rPr>
       <w:rFonts w:ascii="Calibri" w:hAnsi="Calibri" w:eastAsia="Calibri" w:cs="" w:asciiTheme="minorHAnsi" w:cstheme="minorBidi" w:eastAsiaTheme="minorHAnsi" w:hAnsiTheme="minorHAnsi"/>
-      <w:color w:val="auto"/>
+      <w:color w:val="00000A"/>
       <w:sz w:val="22"/>
       <w:szCs w:val="22"/>
       <w:lang w:val="it-IT" w:eastAsia="en-US" w:bidi="ar-SA"/>
@@ -2025,7 +2186,7 @@
     </w:pPr>
     <w:rPr>
       <w:rFonts w:ascii="Calibri" w:hAnsi="Calibri" w:eastAsia="Calibri" w:cs="" w:asciiTheme="minorHAnsi" w:cstheme="minorBidi" w:eastAsiaTheme="minorHAnsi" w:hAnsiTheme="minorHAnsi"/>
-      <w:color w:val="auto"/>
+      <w:color w:val="00000A"/>
       <w:sz w:val="22"/>
       <w:szCs w:val="22"/>
       <w:lang w:val="it-IT" w:eastAsia="en-US" w:bidi="ar-SA"/>

</xml_diff>

<commit_message>
added 'join us0 section content
</commit_message>
<xml_diff>
--- a/tmp/contenuti.docx
+++ b/tmp/contenuti.docx
@@ -1098,13 +1098,13 @@
       <w:pPr>
         <w:pStyle w:val="Normal"/>
         <w:rPr>
-          <w:rFonts w:asciiTheme="minorHAnsi" w:cstheme="minorBidi" w:eastAsiaTheme="minorHAnsi" w:hAnsiTheme="minorHAnsi"/>
-          <w:highlight w:val="green"/>
-        </w:rPr>
-      </w:pPr>
-      <w:r>
-        <w:rPr>
-          <w:rFonts w:asciiTheme="minorHAnsi" w:cstheme="minorBidi" w:eastAsiaTheme="minorHAnsi" w:hAnsiTheme="minorHAnsi"/>
+          <w:rFonts w:ascii="Calibri" w:hAnsi="Calibri" w:eastAsia="Calibri" w:cs="" w:asciiTheme="minorHAnsi" w:cstheme="minorBidi" w:eastAsiaTheme="minorHAnsi" w:hAnsiTheme="minorHAnsi"/>
+          <w:highlight w:val="green"/>
+        </w:rPr>
+      </w:pPr>
+      <w:r>
+        <w:rPr>
+          <w:rFonts w:eastAsia="Calibri" w:cs="" w:cstheme="minorBidi" w:eastAsiaTheme="minorHAnsi"/>
           <w:highlight w:val="green"/>
         </w:rPr>
         <w:t xml:space="preserve">La nostra missione è sempre stata quella di andare oltre le frontiere e gli stereotipi di studenti e giovani professionisti e realizzare, attraverso la nostra creatività, caparbietà e anche grazie alla nostra giovane età, delle auto da corsa che sono perfettamente in linea con gli alti standard tecnologici e innovativi del mondo dell’automotive. Noi siamo la prossima generazione di esperti e grazie al progetto della Formula Student ci avviciniamo giorno dopo giorno, passo dopo passo, bullone dopo bullone, al nostro destino. </w:t>
@@ -1114,13 +1114,13 @@
       <w:pPr>
         <w:pStyle w:val="Normal"/>
         <w:rPr>
-          <w:rFonts w:asciiTheme="minorHAnsi" w:cstheme="minorBidi" w:eastAsiaTheme="minorHAnsi" w:hAnsiTheme="minorHAnsi"/>
-          <w:highlight w:val="green"/>
-        </w:rPr>
-      </w:pPr>
-      <w:r>
-        <w:rPr>
-          <w:rFonts w:asciiTheme="minorHAnsi" w:cstheme="minorBidi" w:eastAsiaTheme="minorHAnsi" w:hAnsiTheme="minorHAnsi"/>
+          <w:rFonts w:ascii="Calibri" w:hAnsi="Calibri" w:eastAsia="Calibri" w:cs="" w:asciiTheme="minorHAnsi" w:cstheme="minorBidi" w:eastAsiaTheme="minorHAnsi" w:hAnsiTheme="minorHAnsi"/>
+          <w:highlight w:val="green"/>
+        </w:rPr>
+      </w:pPr>
+      <w:r>
+        <w:rPr>
+          <w:rFonts w:eastAsia="Calibri" w:cs="" w:cstheme="minorBidi" w:eastAsiaTheme="minorHAnsi"/>
           <w:highlight w:val="green"/>
         </w:rPr>
         <w:t xml:space="preserve">Il Race UP team è una delle squadre universitarie di Formula Student più importanti d’Italia. Il nostro impegno e la competenza acquisita in 12 anni di attività, ci hanno portato a distinguerci in diverse competizioni europee, alcune delle quali raggiungono i 5000 partecipanti: </w:t>
@@ -1130,20 +1130,20 @@
       <w:pPr>
         <w:pStyle w:val="Normal"/>
         <w:rPr>
-          <w:rFonts w:asciiTheme="minorHAnsi" w:cstheme="minorBidi" w:eastAsiaTheme="minorHAnsi" w:hAnsiTheme="minorHAnsi"/>
-          <w:highlight w:val="green"/>
-        </w:rPr>
-      </w:pPr>
-      <w:r>
-        <w:rPr>
-          <w:rFonts w:asciiTheme="minorHAnsi" w:cstheme="minorBidi" w:eastAsiaTheme="minorHAnsi" w:hAnsiTheme="minorHAnsi"/>
+          <w:rFonts w:ascii="Calibri" w:hAnsi="Calibri" w:eastAsia="Calibri" w:cs="" w:asciiTheme="minorHAnsi" w:cstheme="minorBidi" w:eastAsiaTheme="minorHAnsi" w:hAnsiTheme="minorHAnsi"/>
+          <w:highlight w:val="green"/>
+        </w:rPr>
+      </w:pPr>
+      <w:r>
+        <w:rPr>
+          <w:rFonts w:eastAsia="Calibri" w:cs="" w:cstheme="minorBidi" w:eastAsiaTheme="minorHAnsi"/>
           <w:highlight w:val="green"/>
         </w:rPr>
         <w:t xml:space="preserve">• </w:t>
       </w:r>
       <w:r>
         <w:rPr>
-          <w:rFonts w:asciiTheme="minorHAnsi" w:cstheme="minorBidi" w:eastAsiaTheme="minorHAnsi" w:hAnsiTheme="minorHAnsi"/>
+          <w:rFonts w:eastAsia="Calibri" w:cs="" w:cstheme="minorBidi" w:eastAsiaTheme="minorHAnsi"/>
           <w:highlight w:val="green"/>
         </w:rPr>
         <w:t xml:space="preserve">Formula Student Germany (Hockenheim) </w:t>
@@ -1153,20 +1153,20 @@
       <w:pPr>
         <w:pStyle w:val="Normal"/>
         <w:rPr>
-          <w:rFonts w:asciiTheme="minorHAnsi" w:cstheme="minorBidi" w:eastAsiaTheme="minorHAnsi" w:hAnsiTheme="minorHAnsi"/>
-          <w:highlight w:val="green"/>
-        </w:rPr>
-      </w:pPr>
-      <w:r>
-        <w:rPr>
-          <w:rFonts w:asciiTheme="minorHAnsi" w:cstheme="minorBidi" w:eastAsiaTheme="minorHAnsi" w:hAnsiTheme="minorHAnsi"/>
+          <w:rFonts w:ascii="Calibri" w:hAnsi="Calibri" w:eastAsia="Calibri" w:cs="" w:asciiTheme="minorHAnsi" w:cstheme="minorBidi" w:eastAsiaTheme="minorHAnsi" w:hAnsiTheme="minorHAnsi"/>
+          <w:highlight w:val="green"/>
+        </w:rPr>
+      </w:pPr>
+      <w:r>
+        <w:rPr>
+          <w:rFonts w:eastAsia="Calibri" w:cs="" w:cstheme="minorBidi" w:eastAsiaTheme="minorHAnsi"/>
           <w:highlight w:val="green"/>
         </w:rPr>
         <w:t xml:space="preserve">• </w:t>
       </w:r>
       <w:r>
         <w:rPr>
-          <w:rFonts w:asciiTheme="minorHAnsi" w:cstheme="minorBidi" w:eastAsiaTheme="minorHAnsi" w:hAnsiTheme="minorHAnsi"/>
+          <w:rFonts w:eastAsia="Calibri" w:cs="" w:cstheme="minorBidi" w:eastAsiaTheme="minorHAnsi"/>
           <w:highlight w:val="green"/>
         </w:rPr>
         <w:t>Formula Student Italy (Autodromo Riccardo Paletti)</w:t>
@@ -1176,13 +1176,13 @@
       <w:pPr>
         <w:pStyle w:val="Normal"/>
         <w:rPr>
-          <w:rFonts w:asciiTheme="minorHAnsi" w:cstheme="minorBidi" w:eastAsiaTheme="minorHAnsi" w:hAnsiTheme="minorHAnsi"/>
-          <w:highlight w:val="green"/>
-        </w:rPr>
-      </w:pPr>
-      <w:r>
-        <w:rPr>
-          <w:rFonts w:asciiTheme="minorHAnsi" w:cstheme="minorBidi" w:eastAsiaTheme="minorHAnsi" w:hAnsiTheme="minorHAnsi"/>
+          <w:rFonts w:ascii="Calibri" w:hAnsi="Calibri" w:eastAsia="Calibri" w:cs="" w:asciiTheme="minorHAnsi" w:cstheme="minorBidi" w:eastAsiaTheme="minorHAnsi" w:hAnsiTheme="minorHAnsi"/>
+          <w:highlight w:val="green"/>
+        </w:rPr>
+      </w:pPr>
+      <w:r>
+        <w:rPr>
+          <w:rFonts w:eastAsia="Calibri" w:cs="" w:cstheme="minorBidi" w:eastAsiaTheme="minorHAnsi"/>
           <w:highlight w:val="green"/>
         </w:rPr>
         <w:t xml:space="preserve">Ogni anno partecipiamo anche ad eventi che portano maggiore visibilità ai nostri partner, non solo nel nostro territorio, ma anche all’estero: </w:t>
@@ -1192,20 +1192,20 @@
       <w:pPr>
         <w:pStyle w:val="Normal"/>
         <w:rPr>
-          <w:rFonts w:asciiTheme="minorHAnsi" w:cstheme="minorBidi" w:eastAsiaTheme="minorHAnsi" w:hAnsiTheme="minorHAnsi"/>
-          <w:highlight w:val="green"/>
-        </w:rPr>
-      </w:pPr>
-      <w:r>
-        <w:rPr>
-          <w:rFonts w:asciiTheme="minorHAnsi" w:cstheme="minorBidi" w:eastAsiaTheme="minorHAnsi" w:hAnsiTheme="minorHAnsi"/>
+          <w:rFonts w:ascii="Calibri" w:hAnsi="Calibri" w:eastAsia="Calibri" w:cs="" w:asciiTheme="minorHAnsi" w:cstheme="minorBidi" w:eastAsiaTheme="minorHAnsi" w:hAnsiTheme="minorHAnsi"/>
+          <w:highlight w:val="green"/>
+        </w:rPr>
+      </w:pPr>
+      <w:r>
+        <w:rPr>
+          <w:rFonts w:eastAsia="Calibri" w:cs="" w:cstheme="minorBidi" w:eastAsiaTheme="minorHAnsi"/>
           <w:highlight w:val="green"/>
         </w:rPr>
         <w:t xml:space="preserve">• </w:t>
       </w:r>
       <w:r>
         <w:rPr>
-          <w:rFonts w:asciiTheme="minorHAnsi" w:cstheme="minorBidi" w:eastAsiaTheme="minorHAnsi" w:hAnsiTheme="minorHAnsi"/>
+          <w:rFonts w:eastAsia="Calibri" w:cs="" w:cstheme="minorBidi" w:eastAsiaTheme="minorHAnsi"/>
           <w:highlight w:val="green"/>
         </w:rPr>
         <w:t>Fiere internazionali di settore (Mec-Spe)</w:t>
@@ -1215,20 +1215,20 @@
       <w:pPr>
         <w:pStyle w:val="Normal"/>
         <w:rPr>
-          <w:rFonts w:asciiTheme="minorHAnsi" w:cstheme="minorBidi" w:eastAsiaTheme="minorHAnsi" w:hAnsiTheme="minorHAnsi"/>
-          <w:highlight w:val="green"/>
-        </w:rPr>
-      </w:pPr>
-      <w:r>
-        <w:rPr>
-          <w:rFonts w:asciiTheme="minorHAnsi" w:cstheme="minorBidi" w:eastAsiaTheme="minorHAnsi" w:hAnsiTheme="minorHAnsi"/>
+          <w:rFonts w:ascii="Calibri" w:hAnsi="Calibri" w:eastAsia="Calibri" w:cs="" w:asciiTheme="minorHAnsi" w:cstheme="minorBidi" w:eastAsiaTheme="minorHAnsi" w:hAnsiTheme="minorHAnsi"/>
+          <w:highlight w:val="green"/>
+        </w:rPr>
+      </w:pPr>
+      <w:r>
+        <w:rPr>
+          <w:rFonts w:eastAsia="Calibri" w:cs="" w:cstheme="minorBidi" w:eastAsiaTheme="minorHAnsi"/>
           <w:highlight w:val="green"/>
         </w:rPr>
         <w:t xml:space="preserve">• </w:t>
       </w:r>
       <w:r>
         <w:rPr>
-          <w:rFonts w:asciiTheme="minorHAnsi" w:cstheme="minorBidi" w:eastAsiaTheme="minorHAnsi" w:hAnsiTheme="minorHAnsi"/>
+          <w:rFonts w:eastAsia="Calibri" w:cs="" w:cstheme="minorBidi" w:eastAsiaTheme="minorHAnsi"/>
           <w:highlight w:val="green"/>
         </w:rPr>
         <w:t xml:space="preserve">Notte dei ricercatori </w:t>
@@ -1238,20 +1238,20 @@
       <w:pPr>
         <w:pStyle w:val="Normal"/>
         <w:rPr>
-          <w:rFonts w:asciiTheme="minorHAnsi" w:cstheme="minorBidi" w:eastAsiaTheme="minorHAnsi" w:hAnsiTheme="minorHAnsi"/>
-          <w:highlight w:val="green"/>
-        </w:rPr>
-      </w:pPr>
-      <w:r>
-        <w:rPr>
-          <w:rFonts w:asciiTheme="minorHAnsi" w:cstheme="minorBidi" w:eastAsiaTheme="minorHAnsi" w:hAnsiTheme="minorHAnsi"/>
+          <w:rFonts w:ascii="Calibri" w:hAnsi="Calibri" w:eastAsia="Calibri" w:cs="" w:asciiTheme="minorHAnsi" w:cstheme="minorBidi" w:eastAsiaTheme="minorHAnsi" w:hAnsiTheme="minorHAnsi"/>
+          <w:highlight w:val="green"/>
+        </w:rPr>
+      </w:pPr>
+      <w:r>
+        <w:rPr>
+          <w:rFonts w:eastAsia="Calibri" w:cs="" w:cstheme="minorBidi" w:eastAsiaTheme="minorHAnsi"/>
           <w:highlight w:val="green"/>
         </w:rPr>
         <w:t xml:space="preserve">• </w:t>
       </w:r>
       <w:r>
         <w:rPr>
-          <w:rFonts w:asciiTheme="minorHAnsi" w:cstheme="minorBidi" w:eastAsiaTheme="minorHAnsi" w:hAnsiTheme="minorHAnsi"/>
+          <w:rFonts w:eastAsia="Calibri" w:cs="" w:cstheme="minorBidi" w:eastAsiaTheme="minorHAnsi"/>
           <w:highlight w:val="green"/>
         </w:rPr>
         <w:t xml:space="preserve">Galileo Festival </w:t>
@@ -1261,20 +1261,20 @@
       <w:pPr>
         <w:pStyle w:val="Normal"/>
         <w:rPr>
-          <w:rFonts w:asciiTheme="minorHAnsi" w:cstheme="minorBidi" w:eastAsiaTheme="minorHAnsi" w:hAnsiTheme="minorHAnsi"/>
-          <w:highlight w:val="green"/>
-        </w:rPr>
-      </w:pPr>
-      <w:r>
-        <w:rPr>
-          <w:rFonts w:asciiTheme="minorHAnsi" w:cstheme="minorBidi" w:eastAsiaTheme="minorHAnsi" w:hAnsiTheme="minorHAnsi"/>
+          <w:rFonts w:ascii="Calibri" w:hAnsi="Calibri" w:eastAsia="Calibri" w:cs="" w:asciiTheme="minorHAnsi" w:cstheme="minorBidi" w:eastAsiaTheme="minorHAnsi" w:hAnsiTheme="minorHAnsi"/>
+          <w:highlight w:val="green"/>
+        </w:rPr>
+      </w:pPr>
+      <w:r>
+        <w:rPr>
+          <w:rFonts w:eastAsia="Calibri" w:cs="" w:cstheme="minorBidi" w:eastAsiaTheme="minorHAnsi"/>
           <w:highlight w:val="green"/>
         </w:rPr>
         <w:t xml:space="preserve">• </w:t>
       </w:r>
       <w:r>
         <w:rPr>
-          <w:rFonts w:asciiTheme="minorHAnsi" w:cstheme="minorBidi" w:eastAsiaTheme="minorHAnsi" w:hAnsiTheme="minorHAnsi"/>
+          <w:rFonts w:eastAsia="Calibri" w:cs="" w:cstheme="minorBidi" w:eastAsiaTheme="minorHAnsi"/>
           <w:highlight w:val="green"/>
         </w:rPr>
         <w:t xml:space="preserve">Sperimentando </w:t>
@@ -1284,20 +1284,20 @@
       <w:pPr>
         <w:pStyle w:val="Normal"/>
         <w:rPr>
-          <w:rFonts w:asciiTheme="minorHAnsi" w:cstheme="minorBidi" w:eastAsiaTheme="minorHAnsi" w:hAnsiTheme="minorHAnsi"/>
-          <w:highlight w:val="green"/>
-        </w:rPr>
-      </w:pPr>
-      <w:r>
-        <w:rPr>
-          <w:rFonts w:asciiTheme="minorHAnsi" w:cstheme="minorBidi" w:eastAsiaTheme="minorHAnsi" w:hAnsiTheme="minorHAnsi"/>
+          <w:rFonts w:ascii="Calibri" w:hAnsi="Calibri" w:eastAsia="Calibri" w:cs="" w:asciiTheme="minorHAnsi" w:cstheme="minorBidi" w:eastAsiaTheme="minorHAnsi" w:hAnsiTheme="minorHAnsi"/>
+          <w:highlight w:val="green"/>
+        </w:rPr>
+      </w:pPr>
+      <w:r>
+        <w:rPr>
+          <w:rFonts w:eastAsia="Calibri" w:cs="" w:cstheme="minorBidi" w:eastAsiaTheme="minorHAnsi"/>
           <w:highlight w:val="green"/>
         </w:rPr>
         <w:t xml:space="preserve">• </w:t>
       </w:r>
       <w:r>
         <w:rPr>
-          <w:rFonts w:asciiTheme="minorHAnsi" w:cstheme="minorBidi" w:eastAsiaTheme="minorHAnsi" w:hAnsiTheme="minorHAnsi"/>
+          <w:rFonts w:eastAsia="Calibri" w:cs="" w:cstheme="minorBidi" w:eastAsiaTheme="minorHAnsi"/>
           <w:highlight w:val="green"/>
         </w:rPr>
         <w:t>TE</w:t>
@@ -1306,7 +1306,7 @@
       <w:bookmarkEnd w:id="0"/>
       <w:r>
         <w:rPr>
-          <w:rFonts w:asciiTheme="minorHAnsi" w:cstheme="minorBidi" w:eastAsiaTheme="minorHAnsi" w:hAnsiTheme="minorHAnsi"/>
+          <w:rFonts w:eastAsia="Calibri" w:cs="" w:cstheme="minorBidi" w:eastAsiaTheme="minorHAnsi"/>
           <w:highlight w:val="green"/>
         </w:rPr>
         <w:t>Dx</w:t>
@@ -1316,13 +1316,13 @@
       <w:pPr>
         <w:pStyle w:val="Normal"/>
         <w:rPr>
-          <w:rFonts w:asciiTheme="minorHAnsi" w:cstheme="minorBidi" w:eastAsiaTheme="minorHAnsi" w:hAnsiTheme="minorHAnsi"/>
-          <w:highlight w:val="green"/>
-        </w:rPr>
-      </w:pPr>
-      <w:r>
-        <w:rPr>
-          <w:rFonts w:asciiTheme="minorHAnsi" w:cstheme="minorBidi" w:eastAsiaTheme="minorHAnsi" w:hAnsiTheme="minorHAnsi"/>
+          <w:rFonts w:ascii="Calibri" w:hAnsi="Calibri" w:eastAsia="Calibri" w:cs="" w:asciiTheme="minorHAnsi" w:cstheme="minorBidi" w:eastAsiaTheme="minorHAnsi" w:hAnsiTheme="minorHAnsi"/>
+          <w:highlight w:val="green"/>
+        </w:rPr>
+      </w:pPr>
+      <w:r>
+        <w:rPr>
+          <w:rFonts w:eastAsia="Calibri" w:cs="" w:cstheme="minorBidi" w:eastAsiaTheme="minorHAnsi"/>
           <w:highlight w:val="green"/>
         </w:rPr>
         <w:t>L’impegno quotidiano sul campo e il supporto dell’Università di Padova non sono però sufficienti per far correre questo sogno al meglio. Per questo la collaborazione con realtà aziendali locali, nazionali e internazionali che ci consentono di usufruire delle loro risorse, tecnologie e know-how è fondamentale per la buona riuscita dello stesso, in tutte le sue fasi, dalla progettazione all’accensione dei motori.</w:t>
@@ -1332,13 +1332,13 @@
       <w:pPr>
         <w:pStyle w:val="Normal"/>
         <w:rPr>
-          <w:rFonts w:asciiTheme="minorHAnsi" w:cstheme="minorBidi" w:eastAsiaTheme="minorHAnsi" w:hAnsiTheme="minorHAnsi"/>
-          <w:highlight w:val="green"/>
-        </w:rPr>
-      </w:pPr>
-      <w:r>
-        <w:rPr>
-          <w:rFonts w:asciiTheme="minorHAnsi" w:cstheme="minorBidi" w:eastAsiaTheme="minorHAnsi" w:hAnsiTheme="minorHAnsi"/>
+          <w:rFonts w:ascii="Calibri" w:hAnsi="Calibri" w:eastAsia="Calibri" w:cs="" w:asciiTheme="minorHAnsi" w:cstheme="minorBidi" w:eastAsiaTheme="minorHAnsi" w:hAnsiTheme="minorHAnsi"/>
+          <w:highlight w:val="green"/>
+        </w:rPr>
+      </w:pPr>
+      <w:r>
+        <w:rPr>
+          <w:rFonts w:eastAsia="Calibri" w:cs="" w:cstheme="minorBidi" w:eastAsiaTheme="minorHAnsi"/>
           <w:highlight w:val="green"/>
         </w:rPr>
         <w:t>Collaborare con noi porta il futuro sempre più vicino.</w:t>
@@ -1363,20 +1363,20 @@
       <w:pPr>
         <w:pStyle w:val="Normal"/>
         <w:rPr>
-          <w:rFonts w:asciiTheme="minorHAnsi" w:cstheme="minorBidi" w:eastAsiaTheme="minorHAnsi" w:hAnsiTheme="minorHAnsi"/>
-          <w:highlight w:val="green"/>
-        </w:rPr>
-      </w:pPr>
-      <w:r>
-        <w:rPr>
-          <w:rFonts w:asciiTheme="minorHAnsi" w:cstheme="minorBidi" w:eastAsiaTheme="minorHAnsi" w:hAnsiTheme="minorHAnsi"/>
+          <w:rFonts w:ascii="Calibri" w:hAnsi="Calibri" w:eastAsia="Calibri" w:cs="" w:asciiTheme="minorHAnsi" w:cstheme="minorBidi" w:eastAsiaTheme="minorHAnsi" w:hAnsiTheme="minorHAnsi"/>
+          <w:highlight w:val="green"/>
+        </w:rPr>
+      </w:pPr>
+      <w:r>
+        <w:rPr>
+          <w:rFonts w:eastAsia="Calibri" w:cs="" w:cstheme="minorBidi" w:eastAsiaTheme="minorHAnsi"/>
           <w:highlight w:val="green"/>
         </w:rPr>
         <w:t>“</w:t>
       </w:r>
       <w:r>
         <w:rPr>
-          <w:rFonts w:asciiTheme="minorHAnsi" w:cstheme="minorBidi" w:eastAsiaTheme="minorHAnsi" w:hAnsiTheme="minorHAnsi"/>
+          <w:rFonts w:eastAsia="Calibri" w:cs="" w:cstheme="minorBidi" w:eastAsiaTheme="minorHAnsi"/>
           <w:highlight w:val="green"/>
         </w:rPr>
         <w:t>L’incontro con gli studenti di Race Up è stato stimolante fin dal primo approccio. Un gruppo coeso composto da studenti provenienti non solo dalla facoltà di Ingegneria, ma anche da Economia e Comunicazione, per portare avanti assieme il progetto a 360°. Il risultato della loro costante crescita è il miglior frutto che uno sponsor possa cogliere!” Alberto da Rin Betta, Founder, Efesto Lab</w:t>
@@ -1386,20 +1386,20 @@
       <w:pPr>
         <w:pStyle w:val="Normal"/>
         <w:rPr>
-          <w:rFonts w:asciiTheme="minorHAnsi" w:cstheme="minorBidi" w:eastAsiaTheme="minorHAnsi" w:hAnsiTheme="minorHAnsi"/>
-          <w:highlight w:val="green"/>
-        </w:rPr>
-      </w:pPr>
-      <w:r>
-        <w:rPr>
-          <w:rFonts w:asciiTheme="minorHAnsi" w:cstheme="minorBidi" w:eastAsiaTheme="minorHAnsi" w:hAnsiTheme="minorHAnsi"/>
+          <w:rFonts w:ascii="Calibri" w:hAnsi="Calibri" w:eastAsia="Calibri" w:cs="" w:asciiTheme="minorHAnsi" w:cstheme="minorBidi" w:eastAsiaTheme="minorHAnsi" w:hAnsiTheme="minorHAnsi"/>
+          <w:highlight w:val="green"/>
+        </w:rPr>
+      </w:pPr>
+      <w:r>
+        <w:rPr>
+          <w:rFonts w:eastAsia="Calibri" w:cs="" w:cstheme="minorBidi" w:eastAsiaTheme="minorHAnsi"/>
           <w:highlight w:val="green"/>
         </w:rPr>
         <w:t>“</w:t>
       </w:r>
       <w:r>
         <w:rPr>
-          <w:rFonts w:asciiTheme="minorHAnsi" w:cstheme="minorBidi" w:eastAsiaTheme="minorHAnsi" w:hAnsiTheme="minorHAnsi"/>
+          <w:rFonts w:eastAsia="Calibri" w:cs="" w:cstheme="minorBidi" w:eastAsiaTheme="minorHAnsi"/>
           <w:highlight w:val="green"/>
         </w:rPr>
         <w:t>Per OZ Sviluppo e Ricerca sono fondamentali come lo sono spirito di squadra e fame di vittorie che contraddistinguono tutti i suoi collaboratori. Con questi principi la nostra Azienda sostiene e mette a disposizione risorse e lavoro per Race Up. Sappiamo quanto sia complesso progettare un prodotto performante e mantenere vivo uno spirito critico, pronto ad individuare criticità e soluzioni per i miglioramenti. Solo così si possono raggiungere importanti traguardi. Non si tratta solo di un progetto formativo ma di una formazione che avrà grande influenza per la  vita lavorativa dei componenti Race Up” Romano Reffo, HR e Safety Manager, O.Z. Spa</w:t>
@@ -1455,6 +1455,7 @@
       <w:r>
         <w:rPr>
           <w:rFonts w:cs="Calibri" w:cstheme="minorHAnsi"/>
+          <w:highlight w:val="green"/>
         </w:rPr>
         <w:t>Sei uno studente di Ingegneria, di Economia, di Scienze della comunicazione e sei stanco di stare solo sui libri senza mai vedere ciò che impari applicato alla realtà? Sei disposto a spendere del tempo, molto tempo, per poterti distinguere dalla massa una volta terminata l’Università perché hai imparato, perché sai già lavorare? Sei appassionato di macchine? Vorresti poter dire di averne costruita una? Vuoi competere con i più forti al mondo? Vuoi avere la possibilità di conoscere importanti personalità che lavorano in grandi multinazionali dove magari hai sempre sognato di lavorare o che insegnano nell’Università dei tuoi sogni? Vuoi sognare e lottare perché il tuo diventi realtà?</w:t>
       </w:r>
@@ -1469,6 +1470,7 @@
       <w:r>
         <w:rPr>
           <w:rFonts w:cs="Calibri" w:cstheme="minorHAnsi"/>
+          <w:highlight w:val="green"/>
         </w:rPr>
         <w:t>Il Race UP Team fa per te!</w:t>
       </w:r>
@@ -1476,11 +1478,15 @@
     <w:p>
       <w:pPr>
         <w:pStyle w:val="Normal"/>
-        <w:rPr/>
+        <w:rPr>
+          <w:rFonts w:cstheme="minorHAnsi"/>
+          <w:highlight w:val="green"/>
+        </w:rPr>
       </w:pPr>
       <w:r>
         <w:rPr>
           <w:rFonts w:cs="Calibri" w:cstheme="minorHAnsi"/>
+          <w:highlight w:val="green"/>
         </w:rPr>
         <w:t>Ogni anno a settembre si apre il recruitment. Visita il nostro sito per vedere quale reparto è più adatto a te! Ti aspettiamo!</w:t>
       </w:r>

</xml_diff>